<commit_message>
Diagram Kelas yang diprint
</commit_message>
<xml_diff>
--- a/World.docx
+++ b/World.docx
@@ -1,13 +1,11 @@
 
 <file path=word/document.xml><?xml version="1.0" encoding="utf-8"?>
-<w:document xmlns:wpc="http://schemas.microsoft.com/office/word/2010/wordprocessingCanvas" xmlns:mc="http://schemas.openxmlformats.org/markup-compatibility/2006" xmlns:o="urn:schemas-microsoft-com:office:office" xmlns:r="http://schemas.openxmlformats.org/officeDocument/2006/relationships" xmlns:m="http://schemas.openxmlformats.org/officeDocument/2006/math" xmlns:v="urn:schemas-microsoft-com:vml" xmlns:wp14="http://schemas.microsoft.com/office/word/2010/wordprocessingDrawing" xmlns:wp="http://schemas.openxmlformats.org/drawingml/2006/wordprocessingDrawing" xmlns:w10="urn:schemas-microsoft-com:office:word" xmlns:w="http://schemas.openxmlformats.org/wordprocessingml/2006/main" xmlns:w14="http://schemas.microsoft.com/office/word/2010/wordml" xmlns:w15="http://schemas.microsoft.com/office/word/2012/wordml" xmlns:wpg="http://schemas.microsoft.com/office/word/2010/wordprocessingGroup" xmlns:wpi="http://schemas.microsoft.com/office/word/2010/wordprocessingInk" xmlns:wne="http://schemas.microsoft.com/office/word/2006/wordml" xmlns:wps="http://schemas.microsoft.com/office/word/2010/wordprocessingShape" mc:Ignorable="w14 w15 wp14">
+<w:document xmlns:wpc="http://schemas.microsoft.com/office/word/2010/wordprocessingCanvas" xmlns:cx="http://schemas.microsoft.com/office/drawing/2014/chartex" xmlns:mc="http://schemas.openxmlformats.org/markup-compatibility/2006" xmlns:o="urn:schemas-microsoft-com:office:office" xmlns:r="http://schemas.openxmlformats.org/officeDocument/2006/relationships" xmlns:m="http://schemas.openxmlformats.org/officeDocument/2006/math" xmlns:v="urn:schemas-microsoft-com:vml" xmlns:wp14="http://schemas.microsoft.com/office/word/2010/wordprocessingDrawing" xmlns:wp="http://schemas.openxmlformats.org/drawingml/2006/wordprocessingDrawing" xmlns:w10="urn:schemas-microsoft-com:office:word" xmlns:w="http://schemas.openxmlformats.org/wordprocessingml/2006/main" xmlns:w14="http://schemas.microsoft.com/office/word/2010/wordml" xmlns:w15="http://schemas.microsoft.com/office/word/2012/wordml" xmlns:w16se="http://schemas.microsoft.com/office/word/2015/wordml/symex" xmlns:wpg="http://schemas.microsoft.com/office/word/2010/wordprocessingGroup" xmlns:wpi="http://schemas.microsoft.com/office/word/2010/wordprocessingInk" xmlns:wne="http://schemas.microsoft.com/office/word/2006/wordml" xmlns:wps="http://schemas.microsoft.com/office/word/2010/wordprocessingShape" mc:Ignorable="w14 w15 w16se wp14">
   <w:body>
     <w:p>
       <w:r>
         <w:t>CLASS DIAGRAM FOR WORLD</w:t>
       </w:r>
-      <w:bookmarkStart w:id="0" w:name="_GoBack"/>
-      <w:bookmarkEnd w:id="0"/>
     </w:p>
     <w:tbl>
       <w:tblPr>
@@ -64,7 +62,7 @@
                     <mc:AlternateContent>
                       <mc:Choice Requires="wps">
                         <w:drawing>
-                          <wp:anchor distT="0" distB="0" distL="114300" distR="114300" simplePos="0" relativeHeight="251660288" behindDoc="0" locked="0" layoutInCell="1" allowOverlap="1">
+                          <wp:anchor distT="0" distB="0" distL="114300" distR="114300" simplePos="0" relativeHeight="251660288" behindDoc="0" locked="0" layoutInCell="1" allowOverlap="1" wp14:anchorId="7E1F2C96" wp14:editId="0CFE7101">
                             <wp:simplePos x="0" y="0"/>
                             <wp:positionH relativeFrom="column">
                               <wp:posOffset>982345</wp:posOffset>
@@ -116,7 +114,7 @@
                       </mc:Choice>
                       <mc:Fallback>
                         <w:pict>
-                          <v:shapetype w14:anchorId="75883578" id="_x0000_t32" coordsize="21600,21600" o:spt="32" o:oned="t" path="m,l21600,21600e" filled="f">
+                          <v:shapetype w14:anchorId="4757C2E3" id="_x0000_t32" coordsize="21600,21600" o:spt="32" o:oned="t" path="m,l21600,21600e" filled="f">
                             <v:path arrowok="t" fillok="f" o:connecttype="none"/>
                             <o:lock v:ext="edit" shapetype="t"/>
                           </v:shapetype>
@@ -127,80 +125,155 @@
                       </mc:Fallback>
                     </mc:AlternateContent>
                   </w:r>
-                  <w:r>
-                    <w:rPr>
-                      <w:noProof/>
-                    </w:rPr>
-                    <mc:AlternateContent>
-                      <mc:Choice Requires="wps">
-                        <w:drawing>
-                          <wp:anchor distT="0" distB="0" distL="114300" distR="114300" simplePos="0" relativeHeight="251659264" behindDoc="0" locked="0" layoutInCell="1" allowOverlap="1">
-                            <wp:simplePos x="0" y="0"/>
-                            <wp:positionH relativeFrom="column">
-                              <wp:posOffset>448945</wp:posOffset>
-                            </wp:positionH>
-                            <wp:positionV relativeFrom="paragraph">
-                              <wp:posOffset>842010</wp:posOffset>
-                            </wp:positionV>
-                            <wp:extent cx="9525" cy="1000125"/>
-                            <wp:effectExtent l="76200" t="38100" r="66675" b="28575"/>
-                            <wp:wrapNone/>
-                            <wp:docPr id="3" name="Straight Arrow Connector 3"/>
-                            <wp:cNvGraphicFramePr/>
-                            <a:graphic xmlns:a="http://schemas.openxmlformats.org/drawingml/2006/main">
-                              <a:graphicData uri="http://schemas.microsoft.com/office/word/2010/wordprocessingShape">
-                                <wps:wsp>
-                                  <wps:cNvCnPr/>
-                                  <wps:spPr>
-                                    <a:xfrm flipH="1" flipV="1">
-                                      <a:off x="0" y="0"/>
-                                      <a:ext cx="9525" cy="1000125"/>
-                                    </a:xfrm>
-                                    <a:prstGeom prst="straightConnector1">
-                                      <a:avLst/>
-                                    </a:prstGeom>
-                                    <a:ln>
-                                      <a:tailEnd type="triangle"/>
-                                    </a:ln>
-                                  </wps:spPr>
-                                  <wps:style>
-                                    <a:lnRef idx="1">
-                                      <a:schemeClr val="dk1"/>
-                                    </a:lnRef>
-                                    <a:fillRef idx="0">
-                                      <a:schemeClr val="dk1"/>
-                                    </a:fillRef>
-                                    <a:effectRef idx="0">
-                                      <a:schemeClr val="dk1"/>
-                                    </a:effectRef>
-                                    <a:fontRef idx="minor">
-                                      <a:schemeClr val="tx1"/>
-                                    </a:fontRef>
-                                  </wps:style>
-                                  <wps:bodyPr/>
-                                </wps:wsp>
-                              </a:graphicData>
-                            </a:graphic>
-                          </wp:anchor>
-                        </w:drawing>
-                      </mc:Choice>
-                      <mc:Fallback>
-                        <w:pict>
-                          <v:shape w14:anchorId="5604627D" id="Straight Arrow Connector 3" o:spid="_x0000_s1026" type="#_x0000_t32" style="position:absolute;margin-left:35.35pt;margin-top:66.3pt;width:.75pt;height:78.75pt;flip:x y;z-index:251659264;visibility:visible;mso-wrap-style:square;mso-wrap-distance-left:9pt;mso-wrap-distance-top:0;mso-wrap-distance-right:9pt;mso-wrap-distance-bottom:0;mso-position-horizontal:absolute;mso-position-horizontal-relative:text;mso-position-vertical:absolute;mso-position-vertical-relative:text" o:gfxdata="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" strokecolor="black [3200]" strokeweight=".5pt">
-                            <v:stroke endarrow="block" joinstyle="miter"/>
-                          </v:shape>
-                        </w:pict>
-                      </mc:Fallback>
-                    </mc:AlternateContent>
-                  </w:r>
-                  <w:r>
-                    <w:t>Semua Daun pada diagram kelas Makhluk Hidup (Harimau, Polisi, Gajah, dll</w:t>
-                  </w:r>
+                  <w:proofErr w:type="spellStart"/>
+                  <w:r>
+                    <w:t>Semua</w:t>
+                  </w:r>
+                  <w:proofErr w:type="spellEnd"/>
+                  <w:r>
+                    <w:t xml:space="preserve"> </w:t>
+                  </w:r>
+                  <w:proofErr w:type="spellStart"/>
+                  <w:r>
+                    <w:t>Daun</w:t>
+                  </w:r>
+                  <w:proofErr w:type="spellEnd"/>
+                  <w:r>
+                    <w:t xml:space="preserve"> </w:t>
+                  </w:r>
+                  <w:proofErr w:type="spellStart"/>
+                  <w:r>
+                    <w:t>pada</w:t>
+                  </w:r>
+                  <w:proofErr w:type="spellEnd"/>
+                  <w:r>
+                    <w:t xml:space="preserve"> diagram </w:t>
+                  </w:r>
+                  <w:proofErr w:type="spellStart"/>
+                  <w:r>
+                    <w:t>kelas</w:t>
+                  </w:r>
+                  <w:proofErr w:type="spellEnd"/>
+                  <w:r>
+                    <w:t xml:space="preserve"> </w:t>
+                  </w:r>
+                  <w:proofErr w:type="spellStart"/>
+                  <w:r>
+                    <w:t>Makhluk</w:t>
+                  </w:r>
+                  <w:proofErr w:type="spellEnd"/>
+                  <w:r>
+                    <w:t xml:space="preserve"> </w:t>
+                  </w:r>
+                  <w:proofErr w:type="spellStart"/>
+                  <w:r>
+                    <w:t>Hidup</w:t>
+                  </w:r>
+                  <w:proofErr w:type="spellEnd"/>
+                  <w:r>
+                    <w:t xml:space="preserve"> (</w:t>
+                  </w:r>
+                  <w:proofErr w:type="spellStart"/>
+                  <w:r>
+                    <w:t>Harimau</w:t>
+                  </w:r>
+                  <w:proofErr w:type="spellEnd"/>
+                  <w:r>
+                    <w:t xml:space="preserve">, </w:t>
+                  </w:r>
+                  <w:proofErr w:type="spellStart"/>
+                  <w:r>
+                    <w:t>Polisi</w:t>
+                  </w:r>
+                  <w:proofErr w:type="spellEnd"/>
+                  <w:r>
+                    <w:t xml:space="preserve">, Gajah, </w:t>
+                  </w:r>
+                  <w:proofErr w:type="spellStart"/>
+                  <w:r>
+                    <w:t>dll</w:t>
+                  </w:r>
+                  <w:proofErr w:type="spellEnd"/>
                 </w:p>
               </w:tc>
             </w:tr>
           </w:tbl>
-          <w:p/>
+          <w:p>
+            <w:bookmarkStart w:id="0" w:name="_GoBack"/>
+            <w:r>
+              <w:rPr>
+                <w:noProof/>
+              </w:rPr>
+              <mc:AlternateContent>
+                <mc:Choice Requires="wps">
+                  <w:drawing>
+                    <wp:anchor distT="0" distB="0" distL="114300" distR="114300" simplePos="0" relativeHeight="251659264" behindDoc="0" locked="0" layoutInCell="1" allowOverlap="1" wp14:anchorId="04353790" wp14:editId="08A1342E">
+                      <wp:simplePos x="0" y="0"/>
+                      <wp:positionH relativeFrom="column">
+                        <wp:posOffset>3882621</wp:posOffset>
+                      </wp:positionH>
+                      <wp:positionV relativeFrom="paragraph">
+                        <wp:posOffset>913130</wp:posOffset>
+                      </wp:positionV>
+                      <wp:extent cx="4632" cy="998855"/>
+                      <wp:effectExtent l="76200" t="38100" r="71755" b="10795"/>
+                      <wp:wrapNone/>
+                      <wp:docPr id="3" name="Straight Arrow Connector 3"/>
+                      <wp:cNvGraphicFramePr/>
+                      <a:graphic xmlns:a="http://schemas.openxmlformats.org/drawingml/2006/main">
+                        <a:graphicData uri="http://schemas.microsoft.com/office/word/2010/wordprocessingShape">
+                          <wps:wsp>
+                            <wps:cNvCnPr/>
+                            <wps:spPr>
+                              <a:xfrm flipV="1">
+                                <a:off x="0" y="0"/>
+                                <a:ext cx="4632" cy="998855"/>
+                              </a:xfrm>
+                              <a:prstGeom prst="straightConnector1">
+                                <a:avLst/>
+                              </a:prstGeom>
+                              <a:ln>
+                                <a:tailEnd type="triangle"/>
+                              </a:ln>
+                            </wps:spPr>
+                            <wps:style>
+                              <a:lnRef idx="1">
+                                <a:schemeClr val="dk1"/>
+                              </a:lnRef>
+                              <a:fillRef idx="0">
+                                <a:schemeClr val="dk1"/>
+                              </a:fillRef>
+                              <a:effectRef idx="0">
+                                <a:schemeClr val="dk1"/>
+                              </a:effectRef>
+                              <a:fontRef idx="minor">
+                                <a:schemeClr val="tx1"/>
+                              </a:fontRef>
+                            </wps:style>
+                            <wps:bodyPr/>
+                          </wps:wsp>
+                        </a:graphicData>
+                      </a:graphic>
+                      <wp14:sizeRelH relativeFrom="margin">
+                        <wp14:pctWidth>0</wp14:pctWidth>
+                      </wp14:sizeRelH>
+                      <wp14:sizeRelV relativeFrom="margin">
+                        <wp14:pctHeight>0</wp14:pctHeight>
+                      </wp14:sizeRelV>
+                    </wp:anchor>
+                  </w:drawing>
+                </mc:Choice>
+                <mc:Fallback>
+                  <w:pict>
+                    <v:shape w14:anchorId="352379E5" id="Straight Arrow Connector 3" o:spid="_x0000_s1026" type="#_x0000_t32" style="position:absolute;margin-left:305.7pt;margin-top:71.9pt;width:.35pt;height:78.65pt;flip:y;z-index:251659264;visibility:visible;mso-wrap-style:square;mso-width-percent:0;mso-height-percent:0;mso-wrap-distance-left:9pt;mso-wrap-distance-top:0;mso-wrap-distance-right:9pt;mso-wrap-distance-bottom:0;mso-position-horizontal:absolute;mso-position-horizontal-relative:text;mso-position-vertical:absolute;mso-position-vertical-relative:text;mso-width-percent:0;mso-height-percent:0;mso-width-relative:margin;mso-height-relative:margin" o:gfxdata="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" strokecolor="black [3200]" strokeweight=".5pt">
+                      <v:stroke endarrow="block" joinstyle="miter"/>
+                    </v:shape>
+                  </w:pict>
+                </mc:Fallback>
+              </mc:AlternateContent>
+            </w:r>
+            <w:bookmarkEnd w:id="0"/>
+          </w:p>
         </w:tc>
       </w:tr>
       <w:tr>
@@ -249,6 +322,7 @@
                       <w:szCs w:val="20"/>
                     </w:rPr>
                   </w:pPr>
+                  <w:proofErr w:type="spellStart"/>
                   <w:r>
                     <w:rPr>
                       <w:sz w:val="20"/>
@@ -256,6 +330,7 @@
                     </w:rPr>
                     <w:t>moderatorMakhlukHidup</w:t>
                   </w:r>
+                  <w:proofErr w:type="spellEnd"/>
                 </w:p>
               </w:tc>
             </w:tr>
@@ -315,7 +390,7 @@
                     <mc:AlternateContent>
                       <mc:Choice Requires="wps">
                         <w:drawing>
-                          <wp:anchor distT="0" distB="0" distL="114300" distR="114300" simplePos="0" relativeHeight="251662336" behindDoc="0" locked="0" layoutInCell="1" allowOverlap="1">
+                          <wp:anchor distT="0" distB="0" distL="114300" distR="114300" simplePos="0" relativeHeight="251662336" behindDoc="0" locked="0" layoutInCell="1" allowOverlap="1" wp14:anchorId="115C448B" wp14:editId="1BBE4C9C">
                             <wp:simplePos x="0" y="0"/>
                             <wp:positionH relativeFrom="column">
                               <wp:posOffset>427990</wp:posOffset>
@@ -379,7 +454,23 @@
                       <w:sz w:val="20"/>
                       <w:szCs w:val="20"/>
                     </w:rPr>
-                    <w:t>void signalPosition()</w:t>
+                    <w:t xml:space="preserve">void </w:t>
+                  </w:r>
+                  <w:proofErr w:type="spellStart"/>
+                  <w:r>
+                    <w:rPr>
+                      <w:sz w:val="20"/>
+                      <w:szCs w:val="20"/>
+                    </w:rPr>
+                    <w:t>signalPosition</w:t>
+                  </w:r>
+                  <w:proofErr w:type="spellEnd"/>
+                  <w:r>
+                    <w:rPr>
+                      <w:sz w:val="20"/>
+                      <w:szCs w:val="20"/>
+                    </w:rPr>
+                    <w:t>()</w:t>
                   </w:r>
                 </w:p>
               </w:tc>
@@ -482,8 +573,17 @@
                       <w:sz w:val="20"/>
                       <w:szCs w:val="20"/>
                     </w:rPr>
-                    <w:t>void initDisplay</w:t>
-                  </w:r>
+                    <w:t xml:space="preserve">void </w:t>
+                  </w:r>
+                  <w:proofErr w:type="spellStart"/>
+                  <w:r>
+                    <w:rPr>
+                      <w:sz w:val="20"/>
+                      <w:szCs w:val="20"/>
+                    </w:rPr>
+                    <w:t>initDisplay</w:t>
+                  </w:r>
+                  <w:proofErr w:type="spellEnd"/>
                   <w:r>
                     <w:rPr>
                       <w:sz w:val="20"/>
@@ -546,8 +646,17 @@
                       <w:sz w:val="20"/>
                       <w:szCs w:val="20"/>
                     </w:rPr>
-                    <w:t>virtual updateDisplay</w:t>
-                  </w:r>
+                    <w:t xml:space="preserve">virtual </w:t>
+                  </w:r>
+                  <w:proofErr w:type="spellStart"/>
+                  <w:r>
+                    <w:rPr>
+                      <w:sz w:val="20"/>
+                      <w:szCs w:val="20"/>
+                    </w:rPr>
+                    <w:t>updateDisplay</w:t>
+                  </w:r>
+                  <w:proofErr w:type="spellEnd"/>
                   <w:r>
                     <w:rPr>
                       <w:sz w:val="20"/>
@@ -624,7 +733,23 @@
                       <w:sz w:val="20"/>
                       <w:szCs w:val="20"/>
                     </w:rPr>
-                    <w:t>Point Px, Point Pc, char Display</w:t>
+                    <w:t xml:space="preserve">Point </w:t>
+                  </w:r>
+                  <w:proofErr w:type="spellStart"/>
+                  <w:r>
+                    <w:rPr>
+                      <w:sz w:val="20"/>
+                      <w:szCs w:val="20"/>
+                    </w:rPr>
+                    <w:t>Px</w:t>
+                  </w:r>
+                  <w:proofErr w:type="spellEnd"/>
+                  <w:r>
+                    <w:rPr>
+                      <w:sz w:val="20"/>
+                      <w:szCs w:val="20"/>
+                    </w:rPr>
+                    <w:t>, Point Pc, char Display</w:t>
                   </w:r>
                   <w:r>
                     <w:rPr>
@@ -745,7 +870,23 @@
                       <w:sz w:val="20"/>
                       <w:szCs w:val="20"/>
                     </w:rPr>
-                    <w:t>Void draw(MakhlukHidup &amp;)</w:t>
+                    <w:t>Void draw(</w:t>
+                  </w:r>
+                  <w:proofErr w:type="spellStart"/>
+                  <w:r>
+                    <w:rPr>
+                      <w:sz w:val="20"/>
+                      <w:szCs w:val="20"/>
+                    </w:rPr>
+                    <w:t>MakhlukHidup</w:t>
+                  </w:r>
+                  <w:proofErr w:type="spellEnd"/>
+                  <w:r>
+                    <w:rPr>
+                      <w:sz w:val="20"/>
+                      <w:szCs w:val="20"/>
+                    </w:rPr>
+                    <w:t xml:space="preserve"> &amp;)</w:t>
                   </w:r>
                 </w:p>
               </w:tc>
@@ -802,7 +943,23 @@
                       <w:sz w:val="20"/>
                       <w:szCs w:val="20"/>
                     </w:rPr>
-                    <w:t>Void draw(MakhlukHidup*</w:t>
+                    <w:t>Void draw(</w:t>
+                  </w:r>
+                  <w:proofErr w:type="spellStart"/>
+                  <w:r>
+                    <w:rPr>
+                      <w:sz w:val="20"/>
+                      <w:szCs w:val="20"/>
+                    </w:rPr>
+                    <w:t>MakhlukHidup</w:t>
+                  </w:r>
+                  <w:proofErr w:type="spellEnd"/>
+                  <w:r>
+                    <w:rPr>
+                      <w:sz w:val="20"/>
+                      <w:szCs w:val="20"/>
+                    </w:rPr>
+                    <w:t>*</w:t>
                   </w:r>
                 </w:p>
               </w:tc>
@@ -859,7 +1016,39 @@
                       <w:sz w:val="20"/>
                       <w:szCs w:val="20"/>
                     </w:rPr>
-                    <w:t>Void initDraw(MakhlukHidup&amp;)</w:t>
+                    <w:t xml:space="preserve">Void </w:t>
+                  </w:r>
+                  <w:proofErr w:type="spellStart"/>
+                  <w:r>
+                    <w:rPr>
+                      <w:sz w:val="20"/>
+                      <w:szCs w:val="20"/>
+                    </w:rPr>
+                    <w:t>initDraw</w:t>
+                  </w:r>
+                  <w:proofErr w:type="spellEnd"/>
+                  <w:r>
+                    <w:rPr>
+                      <w:sz w:val="20"/>
+                      <w:szCs w:val="20"/>
+                    </w:rPr>
+                    <w:t>(</w:t>
+                  </w:r>
+                  <w:proofErr w:type="spellStart"/>
+                  <w:r>
+                    <w:rPr>
+                      <w:sz w:val="20"/>
+                      <w:szCs w:val="20"/>
+                    </w:rPr>
+                    <w:t>MakhlukHidup</w:t>
+                  </w:r>
+                  <w:proofErr w:type="spellEnd"/>
+                  <w:r>
+                    <w:rPr>
+                      <w:sz w:val="20"/>
+                      <w:szCs w:val="20"/>
+                    </w:rPr>
+                    <w:t>&amp;)</w:t>
                   </w:r>
                 </w:p>
               </w:tc>
@@ -916,7 +1105,39 @@
                       <w:sz w:val="20"/>
                       <w:szCs w:val="20"/>
                     </w:rPr>
-                    <w:t>Void endDraw(MakhlukHidup&amp;)</w:t>
+                    <w:t xml:space="preserve">Void </w:t>
+                  </w:r>
+                  <w:proofErr w:type="spellStart"/>
+                  <w:r>
+                    <w:rPr>
+                      <w:sz w:val="20"/>
+                      <w:szCs w:val="20"/>
+                    </w:rPr>
+                    <w:t>endDraw</w:t>
+                  </w:r>
+                  <w:proofErr w:type="spellEnd"/>
+                  <w:r>
+                    <w:rPr>
+                      <w:sz w:val="20"/>
+                      <w:szCs w:val="20"/>
+                    </w:rPr>
+                    <w:t>(</w:t>
+                  </w:r>
+                  <w:proofErr w:type="spellStart"/>
+                  <w:r>
+                    <w:rPr>
+                      <w:sz w:val="20"/>
+                      <w:szCs w:val="20"/>
+                    </w:rPr>
+                    <w:t>MakhlukHidup</w:t>
+                  </w:r>
+                  <w:proofErr w:type="spellEnd"/>
+                  <w:r>
+                    <w:rPr>
+                      <w:sz w:val="20"/>
+                      <w:szCs w:val="20"/>
+                    </w:rPr>
+                    <w:t>&amp;)</w:t>
                   </w:r>
                 </w:p>
               </w:tc>
@@ -973,7 +1194,23 @@
                       <w:sz w:val="20"/>
                       <w:szCs w:val="20"/>
                     </w:rPr>
-                    <w:t>Void isGameOver()</w:t>
+                    <w:t xml:space="preserve">Void </w:t>
+                  </w:r>
+                  <w:proofErr w:type="spellStart"/>
+                  <w:r>
+                    <w:rPr>
+                      <w:sz w:val="20"/>
+                      <w:szCs w:val="20"/>
+                    </w:rPr>
+                    <w:t>isGameOver</w:t>
+                  </w:r>
+                  <w:proofErr w:type="spellEnd"/>
+                  <w:r>
+                    <w:rPr>
+                      <w:sz w:val="20"/>
+                      <w:szCs w:val="20"/>
+                    </w:rPr>
+                    <w:t>()</w:t>
                   </w:r>
                 </w:p>
               </w:tc>
@@ -1025,13 +1262,31 @@
                       <w:szCs w:val="20"/>
                     </w:rPr>
                   </w:pPr>
-                  <w:r>
-                    <w:rPr>
-                      <w:sz w:val="20"/>
-                      <w:szCs w:val="20"/>
-                    </w:rPr>
-                    <w:t>Int panjang</w:t>
-                  </w:r>
+                  <w:proofErr w:type="spellStart"/>
+                  <w:r>
+                    <w:rPr>
+                      <w:sz w:val="20"/>
+                      <w:szCs w:val="20"/>
+                    </w:rPr>
+                    <w:t>Int</w:t>
+                  </w:r>
+                  <w:proofErr w:type="spellEnd"/>
+                  <w:r>
+                    <w:rPr>
+                      <w:sz w:val="20"/>
+                      <w:szCs w:val="20"/>
+                    </w:rPr>
+                    <w:t xml:space="preserve"> </w:t>
+                  </w:r>
+                  <w:proofErr w:type="spellStart"/>
+                  <w:r>
+                    <w:rPr>
+                      <w:sz w:val="20"/>
+                      <w:szCs w:val="20"/>
+                    </w:rPr>
+                    <w:t>panjang</w:t>
+                  </w:r>
+                  <w:proofErr w:type="spellEnd"/>
                 </w:p>
               </w:tc>
             </w:tr>
@@ -1082,13 +1337,31 @@
                       <w:szCs w:val="20"/>
                     </w:rPr>
                   </w:pPr>
-                  <w:r>
-                    <w:rPr>
-                      <w:sz w:val="20"/>
-                      <w:szCs w:val="20"/>
-                    </w:rPr>
-                    <w:t>Int lebar</w:t>
-                  </w:r>
+                  <w:proofErr w:type="spellStart"/>
+                  <w:r>
+                    <w:rPr>
+                      <w:sz w:val="20"/>
+                      <w:szCs w:val="20"/>
+                    </w:rPr>
+                    <w:t>Int</w:t>
+                  </w:r>
+                  <w:proofErr w:type="spellEnd"/>
+                  <w:r>
+                    <w:rPr>
+                      <w:sz w:val="20"/>
+                      <w:szCs w:val="20"/>
+                    </w:rPr>
+                    <w:t xml:space="preserve"> </w:t>
+                  </w:r>
+                  <w:proofErr w:type="spellStart"/>
+                  <w:r>
+                    <w:rPr>
+                      <w:sz w:val="20"/>
+                      <w:szCs w:val="20"/>
+                    </w:rPr>
+                    <w:t>lebar</w:t>
+                  </w:r>
+                  <w:proofErr w:type="spellEnd"/>
                 </w:p>
               </w:tc>
             </w:tr>
@@ -1144,7 +1417,23 @@
                       <w:sz w:val="20"/>
                       <w:szCs w:val="20"/>
                     </w:rPr>
-                    <w:t>Void resetCursor()</w:t>
+                    <w:t xml:space="preserve">Void </w:t>
+                  </w:r>
+                  <w:proofErr w:type="spellStart"/>
+                  <w:r>
+                    <w:rPr>
+                      <w:sz w:val="20"/>
+                      <w:szCs w:val="20"/>
+                    </w:rPr>
+                    <w:t>resetCursor</w:t>
+                  </w:r>
+                  <w:proofErr w:type="spellEnd"/>
+                  <w:r>
+                    <w:rPr>
+                      <w:sz w:val="20"/>
+                      <w:szCs w:val="20"/>
+                    </w:rPr>
+                    <w:t>()</w:t>
                   </w:r>
                 </w:p>
               </w:tc>
@@ -1201,7 +1490,55 @@
                       <w:sz w:val="20"/>
                       <w:szCs w:val="20"/>
                     </w:rPr>
-                    <w:t>Void moveCursor(int, int)</w:t>
+                    <w:t xml:space="preserve">Void </w:t>
+                  </w:r>
+                  <w:proofErr w:type="spellStart"/>
+                  <w:r>
+                    <w:rPr>
+                      <w:sz w:val="20"/>
+                      <w:szCs w:val="20"/>
+                    </w:rPr>
+                    <w:t>moveCursor</w:t>
+                  </w:r>
+                  <w:proofErr w:type="spellEnd"/>
+                  <w:r>
+                    <w:rPr>
+                      <w:sz w:val="20"/>
+                      <w:szCs w:val="20"/>
+                    </w:rPr>
+                    <w:t>(</w:t>
+                  </w:r>
+                  <w:proofErr w:type="spellStart"/>
+                  <w:r>
+                    <w:rPr>
+                      <w:sz w:val="20"/>
+                      <w:szCs w:val="20"/>
+                    </w:rPr>
+                    <w:t>int</w:t>
+                  </w:r>
+                  <w:proofErr w:type="spellEnd"/>
+                  <w:r>
+                    <w:rPr>
+                      <w:sz w:val="20"/>
+                      <w:szCs w:val="20"/>
+                    </w:rPr>
+                    <w:t xml:space="preserve">, </w:t>
+                  </w:r>
+                  <w:proofErr w:type="spellStart"/>
+                  <w:r>
+                    <w:rPr>
+                      <w:sz w:val="20"/>
+                      <w:szCs w:val="20"/>
+                    </w:rPr>
+                    <w:t>int</w:t>
+                  </w:r>
+                  <w:proofErr w:type="spellEnd"/>
+                  <w:r>
+                    <w:rPr>
+                      <w:sz w:val="20"/>
+                      <w:szCs w:val="20"/>
+                    </w:rPr>
+                    <w:t>)</w:t>
                   </w:r>
                 </w:p>
               </w:tc>
@@ -1258,7 +1595,23 @@
                       <w:sz w:val="20"/>
                       <w:szCs w:val="20"/>
                     </w:rPr>
-                    <w:t>Void cursorSwitch(bool b)</w:t>
+                    <w:t xml:space="preserve">Void </w:t>
+                  </w:r>
+                  <w:proofErr w:type="spellStart"/>
+                  <w:r>
+                    <w:rPr>
+                      <w:sz w:val="20"/>
+                      <w:szCs w:val="20"/>
+                    </w:rPr>
+                    <w:t>cursorSwitch</w:t>
+                  </w:r>
+                  <w:proofErr w:type="spellEnd"/>
+                  <w:r>
+                    <w:rPr>
+                      <w:sz w:val="20"/>
+                      <w:szCs w:val="20"/>
+                    </w:rPr>
+                    <w:t>(bool b)</w:t>
                   </w:r>
                 </w:p>
               </w:tc>
@@ -1329,7 +1682,7 @@
               <mc:AlternateContent>
                 <mc:Choice Requires="wps">
                   <w:drawing>
-                    <wp:anchor distT="0" distB="0" distL="114300" distR="114300" simplePos="0" relativeHeight="251663360" behindDoc="0" locked="0" layoutInCell="1" allowOverlap="1">
+                    <wp:anchor distT="0" distB="0" distL="114300" distR="114300" simplePos="0" relativeHeight="251663360" behindDoc="0" locked="0" layoutInCell="1" allowOverlap="1" wp14:anchorId="6E8DB46A" wp14:editId="4D4F4C1B">
                       <wp:simplePos x="0" y="0"/>
                       <wp:positionH relativeFrom="column">
                         <wp:posOffset>2588895</wp:posOffset>
@@ -1395,7 +1748,7 @@
               <mc:AlternateContent>
                 <mc:Choice Requires="wps">
                   <w:drawing>
-                    <wp:anchor distT="0" distB="0" distL="114300" distR="114300" simplePos="0" relativeHeight="251661312" behindDoc="0" locked="0" layoutInCell="1" allowOverlap="1">
+                    <wp:anchor distT="0" distB="0" distL="114300" distR="114300" simplePos="0" relativeHeight="251661312" behindDoc="0" locked="0" layoutInCell="1" allowOverlap="1" wp14:anchorId="76277C8D" wp14:editId="63E217C5">
                       <wp:simplePos x="0" y="0"/>
                       <wp:positionH relativeFrom="column">
                         <wp:posOffset>2045970</wp:posOffset>
@@ -1501,6 +1854,7 @@
                       <w:szCs w:val="20"/>
                     </w:rPr>
                   </w:pPr>
+                  <w:proofErr w:type="spellStart"/>
                   <w:r>
                     <w:rPr>
                       <w:sz w:val="20"/>
@@ -1508,6 +1862,7 @@
                     </w:rPr>
                     <w:t>konduktorMakhlukHidup</w:t>
                   </w:r>
+                  <w:proofErr w:type="spellEnd"/>
                 </w:p>
               </w:tc>
             </w:tr>
@@ -1563,13 +1918,238 @@
                       <w:sz w:val="20"/>
                       <w:szCs w:val="20"/>
                     </w:rPr>
-                    <w:t>void hidup(MakhlukHidup&amp;)</w:t>
+                    <w:t xml:space="preserve">void </w:t>
+                  </w:r>
+                  <w:proofErr w:type="spellStart"/>
+                  <w:r>
+                    <w:rPr>
+                      <w:sz w:val="20"/>
+                      <w:szCs w:val="20"/>
+                    </w:rPr>
+                    <w:t>hidup</w:t>
+                  </w:r>
+                  <w:proofErr w:type="spellEnd"/>
+                  <w:r>
+                    <w:rPr>
+                      <w:sz w:val="20"/>
+                      <w:szCs w:val="20"/>
+                    </w:rPr>
+                    <w:t>(</w:t>
+                  </w:r>
+                  <w:proofErr w:type="spellStart"/>
+                  <w:r>
+                    <w:rPr>
+                      <w:sz w:val="20"/>
+                      <w:szCs w:val="20"/>
+                    </w:rPr>
+                    <w:t>MakhlukHidup</w:t>
+                  </w:r>
+                  <w:proofErr w:type="spellEnd"/>
+                  <w:r>
+                    <w:rPr>
+                      <w:sz w:val="20"/>
+                      <w:szCs w:val="20"/>
+                    </w:rPr>
+                    <w:t>&amp;)</w:t>
                   </w:r>
                 </w:p>
               </w:tc>
             </w:tr>
           </w:tbl>
-          <w:p/>
+          <w:p>
+            <w:r>
+              <w:rPr>
+                <w:noProof/>
+              </w:rPr>
+              <mc:AlternateContent>
+                <mc:Choice Requires="wps">
+                  <w:drawing>
+                    <wp:anchor distT="45720" distB="45720" distL="114300" distR="114300" simplePos="0" relativeHeight="251657214" behindDoc="0" locked="0" layoutInCell="1" allowOverlap="1" wp14:anchorId="06B6BD4C" wp14:editId="2B88C88E">
+                      <wp:simplePos x="0" y="0"/>
+                      <wp:positionH relativeFrom="column">
+                        <wp:posOffset>625475</wp:posOffset>
+                      </wp:positionH>
+                      <wp:positionV relativeFrom="paragraph">
+                        <wp:posOffset>417195</wp:posOffset>
+                      </wp:positionV>
+                      <wp:extent cx="688340" cy="248920"/>
+                      <wp:effectExtent l="0" t="8890" r="7620" b="7620"/>
+                      <wp:wrapSquare wrapText="bothSides"/>
+                      <wp:docPr id="2" name="Text Box 2"/>
+                      <wp:cNvGraphicFramePr>
+                        <a:graphicFrameLocks xmlns:a="http://schemas.openxmlformats.org/drawingml/2006/main"/>
+                      </wp:cNvGraphicFramePr>
+                      <a:graphic xmlns:a="http://schemas.openxmlformats.org/drawingml/2006/main">
+                        <a:graphicData uri="http://schemas.microsoft.com/office/word/2010/wordprocessingShape">
+                          <wps:wsp>
+                            <wps:cNvSpPr txBox="1">
+                              <a:spLocks noChangeArrowheads="1"/>
+                            </wps:cNvSpPr>
+                            <wps:spPr bwMode="auto">
+                              <a:xfrm rot="16200000">
+                                <a:off x="0" y="0"/>
+                                <a:ext cx="688340" cy="248920"/>
+                              </a:xfrm>
+                              <a:prstGeom prst="rect">
+                                <a:avLst/>
+                              </a:prstGeom>
+                              <a:solidFill>
+                                <a:srgbClr val="FFFFFF"/>
+                              </a:solidFill>
+                              <a:ln w="9525">
+                                <a:noFill/>
+                                <a:miter lim="800000"/>
+                                <a:headEnd/>
+                                <a:tailEnd/>
+                              </a:ln>
+                            </wps:spPr>
+                            <wps:txbx>
+                              <w:txbxContent>
+                                <w:p>
+                                  <w:pPr>
+                                    <w:jc w:val="center"/>
+                                  </w:pPr>
+                                  <w:r>
+                                    <w:t>&lt;&lt;use&gt;&gt;</w:t>
+                                  </w:r>
+                                </w:p>
+                              </w:txbxContent>
+                            </wps:txbx>
+                            <wps:bodyPr rot="0" vert="horz" wrap="square" lIns="91440" tIns="45720" rIns="91440" bIns="45720" anchor="t" anchorCtr="0">
+                              <a:noAutofit/>
+                            </wps:bodyPr>
+                          </wps:wsp>
+                        </a:graphicData>
+                      </a:graphic>
+                      <wp14:sizeRelH relativeFrom="margin">
+                        <wp14:pctWidth>0</wp14:pctWidth>
+                      </wp14:sizeRelH>
+                      <wp14:sizeRelV relativeFrom="margin">
+                        <wp14:pctHeight>0</wp14:pctHeight>
+                      </wp14:sizeRelV>
+                    </wp:anchor>
+                  </w:drawing>
+                </mc:Choice>
+                <mc:Fallback>
+                  <w:pict>
+                    <v:shapetype w14:anchorId="06B6BD4C" id="_x0000_t202" coordsize="21600,21600" o:spt="202" path="m,l,21600r21600,l21600,xe">
+                      <v:stroke joinstyle="miter"/>
+                      <v:path gradientshapeok="t" o:connecttype="rect"/>
+                    </v:shapetype>
+                    <v:shape id="Text Box 2" o:spid="_x0000_s1026" type="#_x0000_t202" style="position:absolute;margin-left:49.25pt;margin-top:32.85pt;width:54.2pt;height:19.6pt;rotation:-90;z-index:251657214;visibility:visible;mso-wrap-style:square;mso-width-percent:0;mso-height-percent:0;mso-wrap-distance-left:9pt;mso-wrap-distance-top:3.6pt;mso-wrap-distance-right:9pt;mso-wrap-distance-bottom:3.6pt;mso-position-horizontal:absolute;mso-position-horizontal-relative:text;mso-position-vertical:absolute;mso-position-vertical-relative:text;mso-width-percent:0;mso-height-percent:0;mso-width-relative:margin;mso-height-relative:margin;v-text-anchor:top" o:gfxdata="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" stroked="f">
+                      <v:textbox>
+                        <w:txbxContent>
+                          <w:p>
+                            <w:pPr>
+                              <w:jc w:val="center"/>
+                            </w:pPr>
+                            <w:r>
+                              <w:t>&lt;&lt;use&gt;&gt;</w:t>
+                            </w:r>
+                          </w:p>
+                        </w:txbxContent>
+                      </v:textbox>
+                      <w10:wrap type="square"/>
+                    </v:shape>
+                  </w:pict>
+                </mc:Fallback>
+              </mc:AlternateContent>
+            </w:r>
+            <w:r>
+              <w:rPr>
+                <w:noProof/>
+              </w:rPr>
+              <mc:AlternateContent>
+                <mc:Choice Requires="wps">
+                  <w:drawing>
+                    <wp:anchor distT="45720" distB="45720" distL="114300" distR="114300" simplePos="0" relativeHeight="251658239" behindDoc="0" locked="0" layoutInCell="1" allowOverlap="1" wp14:anchorId="2839CBA3" wp14:editId="4C45E5FC">
+                      <wp:simplePos x="0" y="0"/>
+                      <wp:positionH relativeFrom="column">
+                        <wp:posOffset>1889760</wp:posOffset>
+                      </wp:positionH>
+                      <wp:positionV relativeFrom="paragraph">
+                        <wp:posOffset>228600</wp:posOffset>
+                      </wp:positionV>
+                      <wp:extent cx="688340" cy="248920"/>
+                      <wp:effectExtent l="162560" t="8890" r="198120" b="7620"/>
+                      <wp:wrapSquare wrapText="bothSides"/>
+                      <wp:docPr id="217" name="Text Box 2"/>
+                      <wp:cNvGraphicFramePr>
+                        <a:graphicFrameLocks xmlns:a="http://schemas.openxmlformats.org/drawingml/2006/main"/>
+                      </wp:cNvGraphicFramePr>
+                      <a:graphic xmlns:a="http://schemas.openxmlformats.org/drawingml/2006/main">
+                        <a:graphicData uri="http://schemas.microsoft.com/office/word/2010/wordprocessingShape">
+                          <wps:wsp>
+                            <wps:cNvSpPr txBox="1">
+                              <a:spLocks noChangeArrowheads="1"/>
+                            </wps:cNvSpPr>
+                            <wps:spPr bwMode="auto">
+                              <a:xfrm rot="3053056">
+                                <a:off x="0" y="0"/>
+                                <a:ext cx="688340" cy="248920"/>
+                              </a:xfrm>
+                              <a:prstGeom prst="rect">
+                                <a:avLst/>
+                              </a:prstGeom>
+                              <a:solidFill>
+                                <a:srgbClr val="FFFFFF"/>
+                              </a:solidFill>
+                              <a:ln w="9525">
+                                <a:noFill/>
+                                <a:miter lim="800000"/>
+                                <a:headEnd/>
+                                <a:tailEnd/>
+                              </a:ln>
+                            </wps:spPr>
+                            <wps:txbx>
+                              <w:txbxContent>
+                                <w:p>
+                                  <w:pPr>
+                                    <w:jc w:val="center"/>
+                                  </w:pPr>
+                                  <w:r>
+                                    <w:t>&lt;&lt;use&gt;&gt;</w:t>
+                                  </w:r>
+                                </w:p>
+                              </w:txbxContent>
+                            </wps:txbx>
+                            <wps:bodyPr rot="0" vert="horz" wrap="square" lIns="91440" tIns="45720" rIns="91440" bIns="45720" anchor="t" anchorCtr="0">
+                              <a:noAutofit/>
+                            </wps:bodyPr>
+                          </wps:wsp>
+                        </a:graphicData>
+                      </a:graphic>
+                      <wp14:sizeRelH relativeFrom="margin">
+                        <wp14:pctWidth>0</wp14:pctWidth>
+                      </wp14:sizeRelH>
+                      <wp14:sizeRelV relativeFrom="margin">
+                        <wp14:pctHeight>0</wp14:pctHeight>
+                      </wp14:sizeRelV>
+                    </wp:anchor>
+                  </w:drawing>
+                </mc:Choice>
+                <mc:Fallback>
+                  <w:pict>
+                    <v:shape w14:anchorId="2839CBA3" id="_x0000_s1027" type="#_x0000_t202" style="position:absolute;margin-left:148.8pt;margin-top:18pt;width:54.2pt;height:19.6pt;rotation:3334751fd;z-index:251658239;visibility:visible;mso-wrap-style:square;mso-width-percent:0;mso-height-percent:0;mso-wrap-distance-left:9pt;mso-wrap-distance-top:3.6pt;mso-wrap-distance-right:9pt;mso-wrap-distance-bottom:3.6pt;mso-position-horizontal:absolute;mso-position-horizontal-relative:text;mso-position-vertical:absolute;mso-position-vertical-relative:text;mso-width-percent:0;mso-height-percent:0;mso-width-relative:margin;mso-height-relative:margin;v-text-anchor:top" o:gfxdata="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" stroked="f">
+                      <v:textbox>
+                        <w:txbxContent>
+                          <w:p>
+                            <w:pPr>
+                              <w:jc w:val="center"/>
+                            </w:pPr>
+                            <w:r>
+                              <w:t>&lt;&lt;use&gt;&gt;</w:t>
+                            </w:r>
+                          </w:p>
+                        </w:txbxContent>
+                      </v:textbox>
+                      <w10:wrap type="square"/>
+                    </v:shape>
+                  </w:pict>
+                </mc:Fallback>
+              </mc:AlternateContent>
+            </w:r>
+          </w:p>
         </w:tc>
         <w:tc>
           <w:tcPr>
@@ -1591,7 +2171,7 @@
             </w:tblPr>
             <w:tblGrid>
               <w:gridCol w:w="316"/>
-              <w:gridCol w:w="3169"/>
+              <w:gridCol w:w="3142"/>
             </w:tblGrid>
             <w:tr>
               <w:trPr>
@@ -1616,6 +2196,7 @@
                       <w:szCs w:val="20"/>
                     </w:rPr>
                   </w:pPr>
+                  <w:proofErr w:type="spellStart"/>
                   <w:r>
                     <w:rPr>
                       <w:sz w:val="20"/>
@@ -1623,6 +2204,7 @@
                     </w:rPr>
                     <w:t>adminstratorMakhlukHidup</w:t>
                   </w:r>
+                  <w:proofErr w:type="spellEnd"/>
                 </w:p>
               </w:tc>
             </w:tr>
@@ -1742,7 +2324,23 @@
                       <w:sz w:val="20"/>
                       <w:szCs w:val="20"/>
                     </w:rPr>
-                    <w:t>virtual pluck(MakhlukHidup*)</w:t>
+                    <w:t>virtual pluck(</w:t>
+                  </w:r>
+                  <w:proofErr w:type="spellStart"/>
+                  <w:r>
+                    <w:rPr>
+                      <w:sz w:val="20"/>
+                      <w:szCs w:val="20"/>
+                    </w:rPr>
+                    <w:t>MakhlukHidup</w:t>
+                  </w:r>
+                  <w:proofErr w:type="spellEnd"/>
+                  <w:r>
+                    <w:rPr>
+                      <w:sz w:val="20"/>
+                      <w:szCs w:val="20"/>
+                    </w:rPr>
+                    <w:t>*)</w:t>
                   </w:r>
                   <w:r>
                     <w:rPr>
@@ -1806,7 +2404,23 @@
                       <w:sz w:val="20"/>
                       <w:szCs w:val="20"/>
                     </w:rPr>
-                    <w:t>Void pluck(int)</w:t>
+                    <w:t>Void pluck(</w:t>
+                  </w:r>
+                  <w:proofErr w:type="spellStart"/>
+                  <w:r>
+                    <w:rPr>
+                      <w:sz w:val="20"/>
+                      <w:szCs w:val="20"/>
+                    </w:rPr>
+                    <w:t>int</w:t>
+                  </w:r>
+                  <w:proofErr w:type="spellEnd"/>
+                  <w:r>
+                    <w:rPr>
+                      <w:sz w:val="20"/>
+                      <w:szCs w:val="20"/>
+                    </w:rPr>
+                    <w:t>)</w:t>
                   </w:r>
                 </w:p>
               </w:tc>
@@ -1920,7 +2534,23 @@
                       <w:sz w:val="20"/>
                       <w:szCs w:val="20"/>
                     </w:rPr>
-                    <w:t>Void sinyal()</w:t>
+                    <w:t xml:space="preserve">Void </w:t>
+                  </w:r>
+                  <w:proofErr w:type="spellStart"/>
+                  <w:r>
+                    <w:rPr>
+                      <w:sz w:val="20"/>
+                      <w:szCs w:val="20"/>
+                    </w:rPr>
+                    <w:t>sinyal</w:t>
+                  </w:r>
+                  <w:proofErr w:type="spellEnd"/>
+                  <w:r>
+                    <w:rPr>
+                      <w:sz w:val="20"/>
+                      <w:szCs w:val="20"/>
+                    </w:rPr>
+                    <w:t>()</w:t>
                   </w:r>
                 </w:p>
               </w:tc>
@@ -2086,12 +2716,21 @@
                       <w:szCs w:val="20"/>
                     </w:rPr>
                   </w:pPr>
-                  <w:r>
-                    <w:rPr>
-                      <w:sz w:val="20"/>
-                      <w:szCs w:val="20"/>
-                    </w:rPr>
-                    <w:t>Int size</w:t>
+                  <w:proofErr w:type="spellStart"/>
+                  <w:r>
+                    <w:rPr>
+                      <w:sz w:val="20"/>
+                      <w:szCs w:val="20"/>
+                    </w:rPr>
+                    <w:t>Int</w:t>
+                  </w:r>
+                  <w:proofErr w:type="spellEnd"/>
+                  <w:r>
+                    <w:rPr>
+                      <w:sz w:val="20"/>
+                      <w:szCs w:val="20"/>
+                    </w:rPr>
+                    <w:t xml:space="preserve"> size</w:t>
                   </w:r>
                 </w:p>
               </w:tc>
@@ -2143,12 +2782,21 @@
                       <w:szCs w:val="20"/>
                     </w:rPr>
                   </w:pPr>
-                  <w:r>
-                    <w:rPr>
-                      <w:sz w:val="20"/>
-                      <w:szCs w:val="20"/>
-                    </w:rPr>
-                    <w:t>Int count</w:t>
+                  <w:proofErr w:type="spellStart"/>
+                  <w:r>
+                    <w:rPr>
+                      <w:sz w:val="20"/>
+                      <w:szCs w:val="20"/>
+                    </w:rPr>
+                    <w:t>Int</w:t>
+                  </w:r>
+                  <w:proofErr w:type="spellEnd"/>
+                  <w:r>
+                    <w:rPr>
+                      <w:sz w:val="20"/>
+                      <w:szCs w:val="20"/>
+                    </w:rPr>
+                    <w:t xml:space="preserve"> count</w:t>
                   </w:r>
                 </w:p>
               </w:tc>
@@ -2200,12 +2848,37 @@
                       <w:szCs w:val="20"/>
                     </w:rPr>
                   </w:pPr>
-                  <w:r>
-                    <w:rPr>
-                      <w:sz w:val="20"/>
-                      <w:szCs w:val="20"/>
-                    </w:rPr>
-                    <w:t>MakhlukHidup *daftar[10]</w:t>
+                  <w:proofErr w:type="spellStart"/>
+                  <w:r>
+                    <w:rPr>
+                      <w:sz w:val="20"/>
+                      <w:szCs w:val="20"/>
+                    </w:rPr>
+                    <w:t>MakhlukHidup</w:t>
+                  </w:r>
+                  <w:proofErr w:type="spellEnd"/>
+                  <w:r>
+                    <w:rPr>
+                      <w:sz w:val="20"/>
+                      <w:szCs w:val="20"/>
+                    </w:rPr>
+                    <w:t xml:space="preserve"> *</w:t>
+                  </w:r>
+                  <w:proofErr w:type="spellStart"/>
+                  <w:r>
+                    <w:rPr>
+                      <w:sz w:val="20"/>
+                      <w:szCs w:val="20"/>
+                    </w:rPr>
+                    <w:t>daftar</w:t>
+                  </w:r>
+                  <w:proofErr w:type="spellEnd"/>
+                  <w:r>
+                    <w:rPr>
+                      <w:sz w:val="20"/>
+                      <w:szCs w:val="20"/>
+                    </w:rPr>
+                    <w:t>[10]</w:t>
                   </w:r>
                 </w:p>
               </w:tc>
@@ -2262,7 +2935,23 @@
                       <w:sz w:val="20"/>
                       <w:szCs w:val="20"/>
                     </w:rPr>
-                    <w:t>void initDaftar()</w:t>
+                    <w:t xml:space="preserve">void </w:t>
+                  </w:r>
+                  <w:proofErr w:type="spellStart"/>
+                  <w:r>
+                    <w:rPr>
+                      <w:sz w:val="20"/>
+                      <w:szCs w:val="20"/>
+                    </w:rPr>
+                    <w:t>initDaftar</w:t>
+                  </w:r>
+                  <w:proofErr w:type="spellEnd"/>
+                  <w:r>
+                    <w:rPr>
+                      <w:sz w:val="20"/>
+                      <w:szCs w:val="20"/>
+                    </w:rPr>
+                    <w:t>()</w:t>
                   </w:r>
                 </w:p>
               </w:tc>
@@ -2301,7 +2990,7 @@
 </file>
 
 <file path=word/styles.xml><?xml version="1.0" encoding="utf-8"?>
-<w:styles xmlns:mc="http://schemas.openxmlformats.org/markup-compatibility/2006" xmlns:r="http://schemas.openxmlformats.org/officeDocument/2006/relationships" xmlns:w="http://schemas.openxmlformats.org/wordprocessingml/2006/main" xmlns:w14="http://schemas.microsoft.com/office/word/2010/wordml" xmlns:w15="http://schemas.microsoft.com/office/word/2012/wordml" mc:Ignorable="w14 w15">
+<w:styles xmlns:mc="http://schemas.openxmlformats.org/markup-compatibility/2006" xmlns:r="http://schemas.openxmlformats.org/officeDocument/2006/relationships" xmlns:w="http://schemas.openxmlformats.org/wordprocessingml/2006/main" xmlns:w14="http://schemas.microsoft.com/office/word/2010/wordml" xmlns:w15="http://schemas.microsoft.com/office/word/2012/wordml" xmlns:w16se="http://schemas.microsoft.com/office/word/2015/wordml/symex" mc:Ignorable="w14 w15 w16se">
   <w:docDefaults>
     <w:rPrDefault>
       <w:rPr>
@@ -2730,7 +3419,6 @@
       <w:spacing w:after="0" w:line="240" w:lineRule="auto"/>
     </w:pPr>
     <w:tblPr>
-      <w:tblInd w:w="0" w:type="dxa"/>
       <w:tblBorders>
         <w:top w:val="single" w:sz="4" w:space="0" w:color="auto"/>
         <w:left w:val="single" w:sz="4" w:space="0" w:color="auto"/>
@@ -2739,12 +3427,6 @@
         <w:insideH w:val="single" w:sz="4" w:space="0" w:color="auto"/>
         <w:insideV w:val="single" w:sz="4" w:space="0" w:color="auto"/>
       </w:tblBorders>
-      <w:tblCellMar>
-        <w:top w:w="0" w:type="dxa"/>
-        <w:left w:w="108" w:type="dxa"/>
-        <w:bottom w:w="0" w:type="dxa"/>
-        <w:right w:w="108" w:type="dxa"/>
-      </w:tblCellMar>
     </w:tblPr>
   </w:style>
 </w:styles>

</xml_diff>